<commit_message>
Add buttons to main page.
They still dosen't work, and i have no idea why.
</commit_message>
<xml_diff>
--- a/task.docx
+++ b/task.docx
@@ -140,7 +140,6 @@
         <w:rPr>
           <w:rFonts w:ascii="Times New Roman" w:hAnsi="Times New Roman" w:cs="Times New Roman"/>
           <w:sz w:val="24"/>
-          <w:lang w:val="en-US"/>
         </w:rPr>
       </w:pPr>
       <w:r>
@@ -165,7 +164,6 @@
         </w:rPr>
         <w:t xml:space="preserve">, </w:t>
       </w:r>
-      <w:proofErr w:type="spellStart"/>
       <w:r>
         <w:rPr>
           <w:rFonts w:ascii="Times New Roman" w:hAnsi="Times New Roman" w:cs="Times New Roman"/>
@@ -174,7 +172,6 @@
         </w:rPr>
         <w:t>BootSrap</w:t>
       </w:r>
-      <w:proofErr w:type="spellEnd"/>
       <w:r>
         <w:rPr>
           <w:rFonts w:ascii="Times New Roman" w:hAnsi="Times New Roman" w:cs="Times New Roman"/>
@@ -182,7 +179,6 @@
         </w:rPr>
         <w:t xml:space="preserve">, </w:t>
       </w:r>
-      <w:proofErr w:type="spellStart"/>
       <w:r>
         <w:rPr>
           <w:rFonts w:ascii="Times New Roman" w:hAnsi="Times New Roman" w:cs="Times New Roman"/>
@@ -191,7 +187,6 @@
         </w:rPr>
         <w:t>CoffeeScript</w:t>
       </w:r>
-      <w:proofErr w:type="spellEnd"/>
     </w:p>
     <w:p>
       <w:pPr>
@@ -253,7 +248,6 @@
         <w:rPr>
           <w:rFonts w:ascii="Times New Roman" w:hAnsi="Times New Roman" w:cs="Times New Roman"/>
           <w:sz w:val="24"/>
-          <w:lang w:val="en-US"/>
         </w:rPr>
       </w:pPr>
       <w:r>
@@ -457,23 +451,7 @@
           <w:sz w:val="24"/>
         </w:rPr>
         <w:br/>
-        <w:t xml:space="preserve">Администратор: Работа с пользователями, </w:t>
-      </w:r>
-      <w:proofErr w:type="spellStart"/>
-      <w:r>
-        <w:rPr>
-          <w:rFonts w:ascii="Times New Roman" w:hAnsi="Times New Roman" w:cs="Times New Roman"/>
-          <w:sz w:val="24"/>
-        </w:rPr>
-        <w:t>админпанель</w:t>
-      </w:r>
-      <w:proofErr w:type="spellEnd"/>
-      <w:r>
-        <w:rPr>
-          <w:rFonts w:ascii="Times New Roman" w:hAnsi="Times New Roman" w:cs="Times New Roman"/>
-          <w:sz w:val="24"/>
-        </w:rPr>
-        <w:t>, доступ к контенту на сайте.</w:t>
+        <w:t>Администратор: Работа с пользователями, админпанель, доступ к контенту на сайте.</w:t>
       </w:r>
     </w:p>
     <w:p>
@@ -637,7 +615,6 @@
         </w:rPr>
         <w:t xml:space="preserve">полноценного поиска. </w:t>
       </w:r>
-      <w:proofErr w:type="spellStart"/>
       <w:r>
         <w:rPr>
           <w:rFonts w:ascii="Times New Roman" w:hAnsi="Times New Roman" w:cs="Times New Roman"/>
@@ -654,7 +631,6 @@
         </w:rPr>
         <w:t>earch</w:t>
       </w:r>
-      <w:proofErr w:type="spellEnd"/>
       <w:r>
         <w:rPr>
           <w:rFonts w:ascii="Times New Roman" w:hAnsi="Times New Roman" w:cs="Times New Roman"/>
@@ -751,7 +727,6 @@
         <w:br/>
         <w:t xml:space="preserve">При создании новости, добавляем теги, </w:t>
       </w:r>
-      <w:proofErr w:type="spellStart"/>
       <w:r>
         <w:rPr>
           <w:rFonts w:ascii="Times New Roman" w:hAnsi="Times New Roman" w:cs="Times New Roman"/>
@@ -759,7 +734,6 @@
         </w:rPr>
         <w:t>автовставка</w:t>
       </w:r>
-      <w:proofErr w:type="spellEnd"/>
       <w:r>
         <w:rPr>
           <w:rFonts w:ascii="Times New Roman" w:hAnsi="Times New Roman" w:cs="Times New Roman"/>
@@ -1120,10 +1094,17 @@
           <w:rFonts w:ascii="Times New Roman" w:hAnsi="Times New Roman" w:cs="Times New Roman"/>
           <w:sz w:val="24"/>
         </w:rPr>
-        <w:t>4ре недели!!!!!!!!!!!!!!!!!!!!!!!!!!!!!!!!!!!!!!!!!!!!!!!!!!!!!!!!!!!</w:t>
+        <w:t>9 дней</w:t>
       </w:r>
       <w:bookmarkStart w:id="0" w:name="_GoBack"/>
       <w:bookmarkEnd w:id="0"/>
+      <w:r>
+        <w:rPr>
+          <w:rFonts w:ascii="Times New Roman" w:hAnsi="Times New Roman" w:cs="Times New Roman"/>
+          <w:sz w:val="24"/>
+        </w:rPr>
+        <w:t>!!!!!!!!!!!!!!!!!!!!!!!!!!!!!!!!!!!!!!!!!!!!!!!!!!!!!!!!!!!</w:t>
+      </w:r>
     </w:p>
     <w:sectPr>
       <w:pgSz w:w="11906" w:h="16838"/>

</xml_diff>